<commit_message>
add doc and remove some debug information
</commit_message>
<xml_diff>
--- a/doc/Depends design specification(CN).docx
+++ b/doc/Depends design specification(CN).docx
@@ -43,7 +43,17 @@
           <w:sz w:val="28"/>
           <w:szCs w:val="28"/>
         </w:rPr>
-        <w:t>v20190209</w:t>
+        <w:t>v201902</w:t>
+      </w:r>
+      <w:r>
+        <w:rPr>
+          <w:rFonts w:hint="default" w:ascii="Times New Roman" w:hAnsi="Times New Roman"/>
+          <w:b/>
+          <w:bCs/>
+          <w:sz w:val="28"/>
+          <w:szCs w:val="28"/>
+        </w:rPr>
+        <w:t>15</w:t>
       </w:r>
       <w:r>
         <w:rPr>
@@ -134,7 +144,7 @@
             <w:rPr>
               <w:rFonts w:hint="eastAsia" w:ascii="Times New Roman" w:hAnsi="Times New Roman"/>
             </w:rPr>
-            <w:instrText xml:space="preserve"> HYPERLINK \l _Toc124696900 </w:instrText>
+            <w:instrText xml:space="preserve"> HYPERLINK \l _Toc1728544380 </w:instrText>
           </w:r>
           <w:r>
             <w:rPr>
@@ -155,7 +165,7 @@
             <w:fldChar w:fldCharType="begin"/>
           </w:r>
           <w:r>
-            <w:instrText xml:space="preserve"> PAGEREF _Toc124696900 </w:instrText>
+            <w:instrText xml:space="preserve"> PAGEREF _Toc1728544380 </w:instrText>
           </w:r>
           <w:r>
             <w:fldChar w:fldCharType="separate"/>
@@ -190,7 +200,7 @@
             <w:rPr>
               <w:rFonts w:hint="eastAsia" w:ascii="Times New Roman" w:hAnsi="Times New Roman"/>
             </w:rPr>
-            <w:instrText xml:space="preserve"> HYPERLINK \l _Toc741178707 </w:instrText>
+            <w:instrText xml:space="preserve"> HYPERLINK \l _Toc852441743 </w:instrText>
           </w:r>
           <w:r>
             <w:rPr>
@@ -211,13 +221,13 @@
             <w:fldChar w:fldCharType="begin"/>
           </w:r>
           <w:r>
-            <w:instrText xml:space="preserve"> PAGEREF _Toc741178707 </w:instrText>
+            <w:instrText xml:space="preserve"> PAGEREF _Toc852441743 </w:instrText>
           </w:r>
           <w:r>
             <w:fldChar w:fldCharType="separate"/>
           </w:r>
           <w:r>
-            <w:t>1</w:t>
+            <w:t>2</w:t>
           </w:r>
           <w:r>
             <w:fldChar w:fldCharType="end"/>
@@ -246,7 +256,7 @@
             <w:rPr>
               <w:rFonts w:hint="eastAsia" w:ascii="Times New Roman" w:hAnsi="Times New Roman"/>
             </w:rPr>
-            <w:instrText xml:space="preserve"> HYPERLINK \l _Toc825055216 </w:instrText>
+            <w:instrText xml:space="preserve"> HYPERLINK \l _Toc1849971521 </w:instrText>
           </w:r>
           <w:r>
             <w:rPr>
@@ -267,7 +277,7 @@
             <w:fldChar w:fldCharType="begin"/>
           </w:r>
           <w:r>
-            <w:instrText xml:space="preserve"> PAGEREF _Toc825055216 </w:instrText>
+            <w:instrText xml:space="preserve"> PAGEREF _Toc1849971521 </w:instrText>
           </w:r>
           <w:r>
             <w:fldChar w:fldCharType="separate"/>
@@ -302,7 +312,7 @@
             <w:rPr>
               <w:rFonts w:hint="eastAsia" w:ascii="Times New Roman" w:hAnsi="Times New Roman"/>
             </w:rPr>
-            <w:instrText xml:space="preserve"> HYPERLINK \l _Toc705378849 </w:instrText>
+            <w:instrText xml:space="preserve"> HYPERLINK \l _Toc1384758890 </w:instrText>
           </w:r>
           <w:r>
             <w:rPr>
@@ -323,7 +333,7 @@
             <w:fldChar w:fldCharType="begin"/>
           </w:r>
           <w:r>
-            <w:instrText xml:space="preserve"> PAGEREF _Toc705378849 </w:instrText>
+            <w:instrText xml:space="preserve"> PAGEREF _Toc1384758890 </w:instrText>
           </w:r>
           <w:r>
             <w:fldChar w:fldCharType="separate"/>
@@ -358,7 +368,7 @@
             <w:rPr>
               <w:rFonts w:hint="eastAsia" w:ascii="Times New Roman" w:hAnsi="Times New Roman"/>
             </w:rPr>
-            <w:instrText xml:space="preserve"> HYPERLINK \l _Toc947621073 </w:instrText>
+            <w:instrText xml:space="preserve"> HYPERLINK \l _Toc1127912737 </w:instrText>
           </w:r>
           <w:r>
             <w:rPr>
@@ -379,7 +389,7 @@
             <w:fldChar w:fldCharType="begin"/>
           </w:r>
           <w:r>
-            <w:instrText xml:space="preserve"> PAGEREF _Toc947621073 </w:instrText>
+            <w:instrText xml:space="preserve"> PAGEREF _Toc1127912737 </w:instrText>
           </w:r>
           <w:r>
             <w:fldChar w:fldCharType="separate"/>
@@ -414,7 +424,7 @@
             <w:rPr>
               <w:rFonts w:hint="eastAsia" w:ascii="Times New Roman" w:hAnsi="Times New Roman"/>
             </w:rPr>
-            <w:instrText xml:space="preserve"> HYPERLINK \l _Toc934024691 </w:instrText>
+            <w:instrText xml:space="preserve"> HYPERLINK \l _Toc722770379 </w:instrText>
           </w:r>
           <w:r>
             <w:rPr>
@@ -435,7 +445,7 @@
             <w:fldChar w:fldCharType="begin"/>
           </w:r>
           <w:r>
-            <w:instrText xml:space="preserve"> PAGEREF _Toc934024691 </w:instrText>
+            <w:instrText xml:space="preserve"> PAGEREF _Toc722770379 </w:instrText>
           </w:r>
           <w:r>
             <w:fldChar w:fldCharType="separate"/>
@@ -470,7 +480,7 @@
             <w:rPr>
               <w:rFonts w:hint="eastAsia" w:ascii="Times New Roman" w:hAnsi="Times New Roman"/>
             </w:rPr>
-            <w:instrText xml:space="preserve"> HYPERLINK \l _Toc159514746 </w:instrText>
+            <w:instrText xml:space="preserve"> HYPERLINK \l _Toc1181530337 </w:instrText>
           </w:r>
           <w:r>
             <w:rPr>
@@ -491,7 +501,7 @@
             <w:fldChar w:fldCharType="begin"/>
           </w:r>
           <w:r>
-            <w:instrText xml:space="preserve"> PAGEREF _Toc159514746 </w:instrText>
+            <w:instrText xml:space="preserve"> PAGEREF _Toc1181530337 </w:instrText>
           </w:r>
           <w:r>
             <w:fldChar w:fldCharType="separate"/>
@@ -526,7 +536,7 @@
             <w:rPr>
               <w:rFonts w:hint="eastAsia" w:ascii="Times New Roman" w:hAnsi="Times New Roman"/>
             </w:rPr>
-            <w:instrText xml:space="preserve"> HYPERLINK \l _Toc1916233160 </w:instrText>
+            <w:instrText xml:space="preserve"> HYPERLINK \l _Toc60488207 </w:instrText>
           </w:r>
           <w:r>
             <w:rPr>
@@ -538,7 +548,15 @@
             <w:rPr>
               <w:rFonts w:hint="eastAsia" w:ascii="Times New Roman" w:hAnsi="Times New Roman"/>
             </w:rPr>
-            <w:t>Entity和Relation</w:t>
+            <w:t>Entity和</w:t>
+          </w:r>
+          <w:bookmarkStart w:id="18" w:name="_GoBack"/>
+          <w:bookmarkEnd w:id="18"/>
+          <w:r>
+            <w:rPr>
+              <w:rFonts w:hint="eastAsia" w:ascii="Times New Roman" w:hAnsi="Times New Roman"/>
+            </w:rPr>
+            <w:t>Relation</w:t>
           </w:r>
           <w:r>
             <w:tab/>
@@ -547,7 +565,7 @@
             <w:fldChar w:fldCharType="begin"/>
           </w:r>
           <w:r>
-            <w:instrText xml:space="preserve"> PAGEREF _Toc1916233160 </w:instrText>
+            <w:instrText xml:space="preserve"> PAGEREF _Toc60488207 </w:instrText>
           </w:r>
           <w:r>
             <w:fldChar w:fldCharType="separate"/>
@@ -582,7 +600,7 @@
             <w:rPr>
               <w:rFonts w:hint="eastAsia" w:ascii="Times New Roman" w:hAnsi="Times New Roman"/>
             </w:rPr>
-            <w:instrText xml:space="preserve"> HYPERLINK \l _Toc2057476029 </w:instrText>
+            <w:instrText xml:space="preserve"> HYPERLINK \l _Toc2062134733 </w:instrText>
           </w:r>
           <w:r>
             <w:rPr>
@@ -603,7 +621,7 @@
             <w:fldChar w:fldCharType="begin"/>
           </w:r>
           <w:r>
-            <w:instrText xml:space="preserve"> PAGEREF _Toc2057476029 </w:instrText>
+            <w:instrText xml:space="preserve"> PAGEREF _Toc2062134733 </w:instrText>
           </w:r>
           <w:r>
             <w:fldChar w:fldCharType="separate"/>
@@ -638,7 +656,7 @@
             <w:rPr>
               <w:rFonts w:hint="eastAsia" w:ascii="Times New Roman" w:hAnsi="Times New Roman"/>
             </w:rPr>
-            <w:instrText xml:space="preserve"> HYPERLINK \l _Toc1788561472 </w:instrText>
+            <w:instrText xml:space="preserve"> HYPERLINK \l _Toc248564597 </w:instrText>
           </w:r>
           <w:r>
             <w:rPr>
@@ -659,7 +677,7 @@
             <w:fldChar w:fldCharType="begin"/>
           </w:r>
           <w:r>
-            <w:instrText xml:space="preserve"> PAGEREF _Toc1788561472 </w:instrText>
+            <w:instrText xml:space="preserve"> PAGEREF _Toc248564597 </w:instrText>
           </w:r>
           <w:r>
             <w:fldChar w:fldCharType="separate"/>
@@ -694,7 +712,7 @@
             <w:rPr>
               <w:rFonts w:hint="eastAsia" w:ascii="Times New Roman" w:hAnsi="Times New Roman"/>
             </w:rPr>
-            <w:instrText xml:space="preserve"> HYPERLINK \l _Toc1007780175 </w:instrText>
+            <w:instrText xml:space="preserve"> HYPERLINK \l _Toc1896602917 </w:instrText>
           </w:r>
           <w:r>
             <w:rPr>
@@ -715,7 +733,7 @@
             <w:fldChar w:fldCharType="begin"/>
           </w:r>
           <w:r>
-            <w:instrText xml:space="preserve"> PAGEREF _Toc1007780175 </w:instrText>
+            <w:instrText xml:space="preserve"> PAGEREF _Toc1896602917 </w:instrText>
           </w:r>
           <w:r>
             <w:fldChar w:fldCharType="separate"/>
@@ -750,7 +768,7 @@
             <w:rPr>
               <w:rFonts w:hint="eastAsia" w:ascii="Times New Roman" w:hAnsi="Times New Roman"/>
             </w:rPr>
-            <w:instrText xml:space="preserve"> HYPERLINK \l _Toc1262272364 </w:instrText>
+            <w:instrText xml:space="preserve"> HYPERLINK \l _Toc117461178 </w:instrText>
           </w:r>
           <w:r>
             <w:rPr>
@@ -771,7 +789,7 @@
             <w:fldChar w:fldCharType="begin"/>
           </w:r>
           <w:r>
-            <w:instrText xml:space="preserve"> PAGEREF _Toc1262272364 </w:instrText>
+            <w:instrText xml:space="preserve"> PAGEREF _Toc117461178 </w:instrText>
           </w:r>
           <w:r>
             <w:fldChar w:fldCharType="separate"/>
@@ -806,7 +824,7 @@
             <w:rPr>
               <w:rFonts w:hint="eastAsia" w:ascii="Times New Roman" w:hAnsi="Times New Roman"/>
             </w:rPr>
-            <w:instrText xml:space="preserve"> HYPERLINK \l _Toc1002392001 </w:instrText>
+            <w:instrText xml:space="preserve"> HYPERLINK \l _Toc2058229341 </w:instrText>
           </w:r>
           <w:r>
             <w:rPr>
@@ -828,13 +846,70 @@
             <w:fldChar w:fldCharType="begin"/>
           </w:r>
           <w:r>
-            <w:instrText xml:space="preserve"> PAGEREF _Toc1002392001 </w:instrText>
+            <w:instrText xml:space="preserve"> PAGEREF _Toc2058229341 </w:instrText>
           </w:r>
           <w:r>
             <w:fldChar w:fldCharType="separate"/>
           </w:r>
           <w:r>
             <w:t>8</w:t>
+          </w:r>
+          <w:r>
+            <w:fldChar w:fldCharType="end"/>
+          </w:r>
+          <w:r>
+            <w:rPr>
+              <w:rFonts w:hint="eastAsia" w:ascii="Times New Roman" w:hAnsi="Times New Roman"/>
+            </w:rPr>
+            <w:fldChar w:fldCharType="end"/>
+          </w:r>
+        </w:p>
+        <w:p>
+          <w:pPr>
+            <w:pStyle w:val="6"/>
+            <w:tabs>
+              <w:tab w:val="right" w:leader="dot" w:pos="8306"/>
+            </w:tabs>
+          </w:pPr>
+          <w:r>
+            <w:rPr>
+              <w:rFonts w:hint="eastAsia" w:ascii="Times New Roman" w:hAnsi="Times New Roman"/>
+            </w:rPr>
+            <w:fldChar w:fldCharType="begin"/>
+          </w:r>
+          <w:r>
+            <w:rPr>
+              <w:rFonts w:hint="eastAsia" w:ascii="Times New Roman" w:hAnsi="Times New Roman"/>
+            </w:rPr>
+            <w:instrText xml:space="preserve"> HYPERLINK \l _Toc2134829308 </w:instrText>
+          </w:r>
+          <w:r>
+            <w:rPr>
+              <w:rFonts w:hint="eastAsia" w:ascii="Times New Roman" w:hAnsi="Times New Roman"/>
+            </w:rPr>
+            <w:fldChar w:fldCharType="separate"/>
+          </w:r>
+          <w:r>
+            <w:rPr>
+              <w:rFonts w:hint="default" w:ascii="Times New Roman" w:hAnsi="Times New Roman"/>
+              <w:lang w:eastAsia="zh-CN"/>
+            </w:rPr>
+            <w:t>实现的限制</w:t>
+          </w:r>
+          <w:r>
+            <w:tab/>
+          </w:r>
+          <w:r>
+            <w:fldChar w:fldCharType="begin"/>
+          </w:r>
+          <w:r>
+            <w:instrText xml:space="preserve"> PAGEREF _Toc2134829308 </w:instrText>
+          </w:r>
+          <w:r>
+            <w:fldChar w:fldCharType="separate"/>
+          </w:r>
+          <w:r>
+            <w:t>9</w:t>
           </w:r>
           <w:r>
             <w:fldChar w:fldCharType="end"/>
@@ -863,7 +938,7 @@
             <w:rPr>
               <w:rFonts w:hint="eastAsia" w:ascii="Times New Roman" w:hAnsi="Times New Roman"/>
             </w:rPr>
-            <w:instrText xml:space="preserve"> HYPERLINK \l _Toc1798064938 </w:instrText>
+            <w:instrText xml:space="preserve"> HYPERLINK \l _Toc514985532 </w:instrText>
           </w:r>
           <w:r>
             <w:rPr>
@@ -884,7 +959,7 @@
             <w:fldChar w:fldCharType="begin"/>
           </w:r>
           <w:r>
-            <w:instrText xml:space="preserve"> PAGEREF _Toc1798064938 </w:instrText>
+            <w:instrText xml:space="preserve"> PAGEREF _Toc514985532 </w:instrText>
           </w:r>
           <w:r>
             <w:fldChar w:fldCharType="separate"/>
@@ -919,7 +994,7 @@
             <w:rPr>
               <w:rFonts w:hint="eastAsia" w:ascii="Times New Roman" w:hAnsi="Times New Roman"/>
             </w:rPr>
-            <w:instrText xml:space="preserve"> HYPERLINK \l _Toc1226085701 </w:instrText>
+            <w:instrText xml:space="preserve"> HYPERLINK \l _Toc164970623 </w:instrText>
           </w:r>
           <w:r>
             <w:rPr>
@@ -940,7 +1015,7 @@
             <w:fldChar w:fldCharType="begin"/>
           </w:r>
           <w:r>
-            <w:instrText xml:space="preserve"> PAGEREF _Toc1226085701 </w:instrText>
+            <w:instrText xml:space="preserve"> PAGEREF _Toc164970623 </w:instrText>
           </w:r>
           <w:r>
             <w:fldChar w:fldCharType="separate"/>
@@ -975,7 +1050,7 @@
             <w:rPr>
               <w:rFonts w:hint="eastAsia" w:ascii="Times New Roman" w:hAnsi="Times New Roman"/>
             </w:rPr>
-            <w:instrText xml:space="preserve"> HYPERLINK \l _Toc1214289655 </w:instrText>
+            <w:instrText xml:space="preserve"> HYPERLINK \l _Toc16071764 </w:instrText>
           </w:r>
           <w:r>
             <w:rPr>
@@ -996,7 +1071,7 @@
             <w:fldChar w:fldCharType="begin"/>
           </w:r>
           <w:r>
-            <w:instrText xml:space="preserve"> PAGEREF _Toc1214289655 </w:instrText>
+            <w:instrText xml:space="preserve"> PAGEREF _Toc16071764 </w:instrText>
           </w:r>
           <w:r>
             <w:fldChar w:fldCharType="separate"/>
@@ -1031,7 +1106,7 @@
             <w:rPr>
               <w:rFonts w:hint="eastAsia" w:ascii="Times New Roman" w:hAnsi="Times New Roman"/>
             </w:rPr>
-            <w:instrText xml:space="preserve"> HYPERLINK \l _Toc10196889 </w:instrText>
+            <w:instrText xml:space="preserve"> HYPERLINK \l _Toc887838354 </w:instrText>
           </w:r>
           <w:r>
             <w:rPr>
@@ -1052,7 +1127,7 @@
             <w:fldChar w:fldCharType="begin"/>
           </w:r>
           <w:r>
-            <w:instrText xml:space="preserve"> PAGEREF _Toc10196889 </w:instrText>
+            <w:instrText xml:space="preserve"> PAGEREF _Toc887838354 </w:instrText>
           </w:r>
           <w:r>
             <w:fldChar w:fldCharType="separate"/>
@@ -1092,7 +1167,7 @@
           <w:rFonts w:ascii="Times New Roman" w:hAnsi="Times New Roman"/>
         </w:rPr>
       </w:pPr>
-      <w:bookmarkStart w:id="0" w:name="_Toc124696900"/>
+      <w:bookmarkStart w:id="0" w:name="_Toc1728544380"/>
       <w:r>
         <w:rPr>
           <w:rFonts w:hint="eastAsia" w:ascii="Times New Roman" w:hAnsi="Times New Roman"/>
@@ -1233,7 +1308,7 @@
           <w:rFonts w:ascii="Times New Roman" w:hAnsi="Times New Roman"/>
         </w:rPr>
       </w:pPr>
-      <w:bookmarkStart w:id="1" w:name="_Toc741178707"/>
+      <w:bookmarkStart w:id="1" w:name="_Toc852441743"/>
       <w:r>
         <w:rPr>
           <w:rFonts w:hint="eastAsia" w:ascii="Times New Roman" w:hAnsi="Times New Roman"/>
@@ -1340,7 +1415,7 @@
           <w:rFonts w:ascii="Times New Roman" w:hAnsi="Times New Roman"/>
         </w:rPr>
       </w:pPr>
-      <w:bookmarkStart w:id="2" w:name="_Toc825055216"/>
+      <w:bookmarkStart w:id="2" w:name="_Toc1849971521"/>
       <w:r>
         <w:rPr>
           <w:rFonts w:hint="eastAsia" w:ascii="Times New Roman" w:hAnsi="Times New Roman"/>
@@ -1539,7 +1614,7 @@
           <w:rFonts w:ascii="Times New Roman" w:hAnsi="Times New Roman"/>
         </w:rPr>
       </w:pPr>
-      <w:bookmarkStart w:id="3" w:name="_Toc705378849"/>
+      <w:bookmarkStart w:id="3" w:name="_Toc1384758890"/>
       <w:r>
         <w:rPr>
           <w:rFonts w:hint="eastAsia" w:ascii="Times New Roman" w:hAnsi="Times New Roman"/>
@@ -1720,7 +1795,7 @@
           <w:rFonts w:ascii="Times New Roman" w:hAnsi="Times New Roman"/>
         </w:rPr>
       </w:pPr>
-      <w:bookmarkStart w:id="4" w:name="_Toc947621073"/>
+      <w:bookmarkStart w:id="4" w:name="_Toc1127912737"/>
       <w:r>
         <w:rPr>
           <w:rFonts w:hint="eastAsia" w:ascii="Times New Roman" w:hAnsi="Times New Roman"/>
@@ -2152,7 +2227,7 @@
           <w:rFonts w:ascii="Times New Roman" w:hAnsi="Times New Roman"/>
         </w:rPr>
       </w:pPr>
-      <w:bookmarkStart w:id="5" w:name="_Toc934024691"/>
+      <w:bookmarkStart w:id="5" w:name="_Toc722770379"/>
       <w:r>
         <w:rPr>
           <w:rFonts w:hint="eastAsia" w:ascii="Times New Roman" w:hAnsi="Times New Roman"/>
@@ -2210,7 +2285,7 @@
           <w:rFonts w:ascii="Times New Roman" w:hAnsi="Times New Roman"/>
         </w:rPr>
       </w:pPr>
-      <w:bookmarkStart w:id="6" w:name="_Toc159514746"/>
+      <w:bookmarkStart w:id="6" w:name="_Toc1181530337"/>
       <w:r>
         <w:rPr>
           <w:rFonts w:hint="eastAsia" w:ascii="Times New Roman" w:hAnsi="Times New Roman"/>
@@ -2248,7 +2323,7 @@
           <w:rFonts w:ascii="Times New Roman" w:hAnsi="Times New Roman"/>
         </w:rPr>
       </w:pPr>
-      <w:bookmarkStart w:id="7" w:name="_Toc1916233160"/>
+      <w:bookmarkStart w:id="7" w:name="_Toc60488207"/>
       <w:r>
         <w:rPr>
           <w:rFonts w:hint="eastAsia" w:ascii="Times New Roman" w:hAnsi="Times New Roman"/>
@@ -2380,7 +2455,7 @@
           <w:rFonts w:ascii="Times New Roman" w:hAnsi="Times New Roman"/>
         </w:rPr>
       </w:pPr>
-      <w:bookmarkStart w:id="8" w:name="_Toc2057476029"/>
+      <w:bookmarkStart w:id="8" w:name="_Toc2062134733"/>
       <w:r>
         <w:rPr>
           <w:rFonts w:hint="eastAsia" w:ascii="Times New Roman" w:hAnsi="Times New Roman"/>
@@ -2506,7 +2581,7 @@
           <w:rFonts w:ascii="Times New Roman" w:hAnsi="Times New Roman"/>
         </w:rPr>
       </w:pPr>
-      <w:bookmarkStart w:id="9" w:name="_Toc1788561472"/>
+      <w:bookmarkStart w:id="9" w:name="_Toc248564597"/>
       <w:r>
         <w:rPr>
           <w:rFonts w:hint="eastAsia" w:ascii="Times New Roman" w:hAnsi="Times New Roman"/>
@@ -2724,8 +2799,6 @@
         </w:rPr>
         <w:t>n</w:t>
       </w:r>
-      <w:bookmarkStart w:id="17" w:name="_GoBack"/>
-      <w:bookmarkEnd w:id="17"/>
       <w:r>
         <w:rPr>
           <w:rFonts w:hint="eastAsia" w:ascii="Times New Roman" w:hAnsi="Times New Roman"/>
@@ -2754,7 +2827,7 @@
           <w:rFonts w:ascii="Times New Roman" w:hAnsi="Times New Roman"/>
         </w:rPr>
       </w:pPr>
-      <w:bookmarkStart w:id="10" w:name="_Toc1007780175"/>
+      <w:bookmarkStart w:id="10" w:name="_Toc1896602917"/>
       <w:r>
         <w:rPr>
           <w:rFonts w:hint="eastAsia" w:ascii="Times New Roman" w:hAnsi="Times New Roman"/>
@@ -2810,7 +2883,7 @@
           <w:rFonts w:ascii="Times New Roman" w:hAnsi="Times New Roman"/>
         </w:rPr>
       </w:pPr>
-      <w:bookmarkStart w:id="11" w:name="_Toc1262272364"/>
+      <w:bookmarkStart w:id="11" w:name="_Toc117461178"/>
       <w:r>
         <w:rPr>
           <w:rFonts w:hint="eastAsia" w:ascii="Times New Roman" w:hAnsi="Times New Roman"/>
@@ -2892,7 +2965,7 @@
           <w:rFonts w:hint="eastAsia" w:ascii="Times New Roman" w:hAnsi="Times New Roman"/>
         </w:rPr>
       </w:pPr>
-      <w:bookmarkStart w:id="12" w:name="_Toc1002392001"/>
+      <w:bookmarkStart w:id="12" w:name="_Toc2058229341"/>
       <w:r>
         <w:rPr>
           <w:rFonts w:hint="eastAsia" w:ascii="Times New Roman" w:hAnsi="Times New Roman"/>
@@ -2904,331 +2977,150 @@
     </w:p>
     <w:p>
       <w:pPr>
-        <w:rPr>
-          <w:rFonts w:hint="eastAsia" w:ascii="Times New Roman" w:hAnsi="Times New Roman"/>
-        </w:rPr>
-      </w:pPr>
-      <w:r>
-        <w:rPr>
-          <w:rFonts w:hint="eastAsia" w:ascii="Times New Roman" w:hAnsi="Times New Roman"/>
-        </w:rPr>
-        <w:t>Implicit type/object deduction</w:t>
-      </w:r>
-    </w:p>
-    <w:p>
-      <w:pPr>
-        <w:rPr>
-          <w:rFonts w:hint="eastAsia" w:ascii="Times New Roman" w:hAnsi="Times New Roman"/>
-        </w:rPr>
-      </w:pPr>
-      <w:r>
-        <w:rPr>
-          <w:rFonts w:hint="eastAsia" w:ascii="Times New Roman" w:hAnsi="Times New Roman"/>
-        </w:rPr>
-        <w:t xml:space="preserve">- new + assignment : it is the most easiest case. </w:t>
-      </w:r>
-    </w:p>
-    <w:p>
-      <w:pPr>
-        <w:rPr>
-          <w:rFonts w:hint="eastAsia" w:ascii="Times New Roman" w:hAnsi="Times New Roman"/>
-        </w:rPr>
-      </w:pPr>
-      <w:r>
-        <w:rPr>
-          <w:rFonts w:hint="eastAsia" w:ascii="Times New Roman" w:hAnsi="Times New Roman"/>
-        </w:rPr>
-        <w:t xml:space="preserve">  1. get the type of new operation</w:t>
-      </w:r>
-    </w:p>
-    <w:p>
-      <w:pPr>
-        <w:rPr>
-          <w:rFonts w:hint="eastAsia" w:ascii="Times New Roman" w:hAnsi="Times New Roman"/>
-        </w:rPr>
-      </w:pPr>
-      <w:r>
-        <w:rPr>
-          <w:rFonts w:hint="eastAsia" w:ascii="Times New Roman" w:hAnsi="Times New Roman"/>
-        </w:rPr>
-        <w:t xml:space="preserve">  2. assign the type to the variable be assigned</w:t>
-      </w:r>
-    </w:p>
-    <w:p>
-      <w:pPr>
-        <w:rPr>
-          <w:rFonts w:hint="eastAsia" w:ascii="Times New Roman" w:hAnsi="Times New Roman"/>
-        </w:rPr>
-      </w:pPr>
-      <w:r>
-        <w:rPr>
-          <w:rFonts w:hint="eastAsia" w:ascii="Times New Roman" w:hAnsi="Times New Roman"/>
-        </w:rPr>
-        <w:t xml:space="preserve">  </w:t>
-      </w:r>
-    </w:p>
-    <w:p>
-      <w:pPr>
-        <w:rPr>
-          <w:rFonts w:hint="eastAsia" w:ascii="Times New Roman" w:hAnsi="Times New Roman"/>
-        </w:rPr>
-      </w:pPr>
-      <w:r>
-        <w:rPr>
-          <w:rFonts w:hint="eastAsia" w:ascii="Times New Roman" w:hAnsi="Times New Roman"/>
-        </w:rPr>
-        <w:t>- all other variables (parameter objects, global/class/instance objects, type, etc.)</w:t>
-      </w:r>
-    </w:p>
-    <w:p>
-      <w:pPr>
-        <w:rPr>
-          <w:rFonts w:hint="eastAsia" w:ascii="Times New Roman" w:hAnsi="Times New Roman"/>
-        </w:rPr>
-      </w:pPr>
-      <w:r>
-        <w:rPr>
-          <w:rFonts w:hint="eastAsia" w:ascii="Times New Roman" w:hAnsi="Times New Roman"/>
-        </w:rPr>
-        <w:t xml:space="preserve"> </w:t>
-      </w:r>
-    </w:p>
-    <w:p>
-      <w:pPr>
-        <w:rPr>
-          <w:rFonts w:hint="eastAsia" w:ascii="Times New Roman" w:hAnsi="Times New Roman"/>
-        </w:rPr>
-      </w:pPr>
-      <w:r>
-        <w:rPr>
-          <w:rFonts w:hint="eastAsia" w:ascii="Times New Roman" w:hAnsi="Times New Roman"/>
-        </w:rPr>
-        <w:t xml:space="preserve">  1. collect all invocation of each variable in the visible scope of the variable.</w:t>
-      </w:r>
-    </w:p>
-    <w:p>
-      <w:pPr>
-        <w:rPr>
-          <w:rFonts w:hint="eastAsia" w:ascii="Times New Roman" w:hAnsi="Times New Roman"/>
-        </w:rPr>
-      </w:pPr>
-      <w:r>
-        <w:rPr>
-          <w:rFonts w:hint="eastAsia" w:ascii="Times New Roman" w:hAnsi="Times New Roman"/>
-        </w:rPr>
-        <w:t xml:space="preserve">  - global variable</w:t>
-      </w:r>
-    </w:p>
-    <w:p>
-      <w:pPr>
-        <w:rPr>
-          <w:rFonts w:hint="eastAsia" w:ascii="Times New Roman" w:hAnsi="Times New Roman"/>
-        </w:rPr>
-      </w:pPr>
-      <w:r>
-        <w:rPr>
-          <w:rFonts w:hint="eastAsia" w:ascii="Times New Roman" w:hAnsi="Times New Roman"/>
-        </w:rPr>
-        <w:t xml:space="preserve">  - class /instance variable</w:t>
-      </w:r>
-    </w:p>
-    <w:p>
-      <w:pPr>
-        <w:rPr>
-          <w:rFonts w:hint="eastAsia" w:ascii="Times New Roman" w:hAnsi="Times New Roman"/>
-        </w:rPr>
-      </w:pPr>
-      <w:r>
-        <w:rPr>
-          <w:rFonts w:hint="eastAsia" w:ascii="Times New Roman" w:hAnsi="Times New Roman"/>
-        </w:rPr>
-        <w:t xml:space="preserve">  - local variable</w:t>
-      </w:r>
-    </w:p>
-    <w:p>
-      <w:pPr>
-        <w:rPr>
-          <w:rFonts w:hint="eastAsia" w:ascii="Times New Roman" w:hAnsi="Times New Roman"/>
-        </w:rPr>
-      </w:pPr>
-      <w:r>
-        <w:rPr>
-          <w:rFonts w:hint="eastAsia" w:ascii="Times New Roman" w:hAnsi="Times New Roman"/>
-        </w:rPr>
-        <w:t xml:space="preserve">   </w:t>
-      </w:r>
-    </w:p>
-    <w:p>
-      <w:pPr>
-        <w:rPr>
-          <w:rFonts w:hint="eastAsia" w:ascii="Times New Roman" w:hAnsi="Times New Roman"/>
-        </w:rPr>
-      </w:pPr>
-      <w:r>
-        <w:rPr>
-          <w:rFonts w:hint="eastAsia" w:ascii="Times New Roman" w:hAnsi="Times New Roman"/>
-        </w:rPr>
-        <w:t xml:space="preserve">  2. for each variable, the collection of invocation (method invocation, or variable access) form a *implicit contract (or call it as a design rule?)*</w:t>
-      </w:r>
-    </w:p>
-    <w:p>
-      <w:pPr>
-        <w:rPr>
-          <w:rFonts w:hint="eastAsia" w:ascii="Times New Roman" w:hAnsi="Times New Roman"/>
-        </w:rPr>
-      </w:pPr>
-      <w:r>
-        <w:rPr>
-          <w:rFonts w:hint="eastAsia" w:ascii="Times New Roman" w:hAnsi="Times New Roman"/>
-        </w:rPr>
-        <w:t xml:space="preserve">  - list all visible type/objects in the current context as candidates</w:t>
-      </w:r>
-    </w:p>
-    <w:p>
-      <w:pPr>
-        <w:rPr>
-          <w:rFonts w:hint="eastAsia" w:ascii="Times New Roman" w:hAnsi="Times New Roman"/>
-        </w:rPr>
-      </w:pPr>
-      <w:r>
-        <w:rPr>
-          <w:rFonts w:hint="eastAsia" w:ascii="Times New Roman" w:hAnsi="Times New Roman"/>
-        </w:rPr>
-        <w:t xml:space="preserve">  - search the candidate to filter the type or objects which implemented the *implicit contract*, and make them as the new candidates </w:t>
-      </w:r>
-    </w:p>
-    <w:p>
-      <w:pPr>
-        <w:rPr>
-          <w:rFonts w:hint="eastAsia" w:ascii="Times New Roman" w:hAnsi="Times New Roman"/>
-        </w:rPr>
-      </w:pPr>
-      <w:r>
-        <w:rPr>
-          <w:rFonts w:hint="eastAsia" w:ascii="Times New Roman" w:hAnsi="Times New Roman"/>
-        </w:rPr>
-        <w:t xml:space="preserve">  </w:t>
-      </w:r>
-    </w:p>
-    <w:p>
-      <w:pPr>
-        <w:rPr>
-          <w:rFonts w:hint="eastAsia" w:ascii="Times New Roman" w:hAnsi="Times New Roman"/>
-        </w:rPr>
-      </w:pPr>
-      <w:r>
-        <w:rPr>
-          <w:rFonts w:hint="eastAsia" w:ascii="Times New Roman" w:hAnsi="Times New Roman"/>
-        </w:rPr>
-        <w:t xml:space="preserve">  (could stop analyze at the step)</w:t>
-      </w:r>
-    </w:p>
-    <w:p>
-      <w:pPr>
-        <w:rPr>
-          <w:rFonts w:hint="eastAsia" w:ascii="Times New Roman" w:hAnsi="Times New Roman"/>
-        </w:rPr>
-      </w:pPr>
-      <w:r>
-        <w:rPr>
-          <w:rFonts w:hint="eastAsia" w:ascii="Times New Roman" w:hAnsi="Times New Roman"/>
-        </w:rPr>
-        <w:t xml:space="preserve">  </w:t>
-      </w:r>
-    </w:p>
-    <w:p>
-      <w:pPr>
-        <w:rPr>
-          <w:rFonts w:ascii="Times New Roman" w:hAnsi="Times New Roman"/>
-        </w:rPr>
-      </w:pPr>
-      <w:r>
-        <w:rPr>
-          <w:rFonts w:hint="eastAsia" w:ascii="Times New Roman" w:hAnsi="Times New Roman"/>
-        </w:rPr>
-        <w:t xml:space="preserve">  3. TBC - intersection to narrow down the candidates by analyze invocation chain.</w:t>
-      </w:r>
-    </w:p>
-    <w:p>
-      <w:pPr>
-        <w:pStyle w:val="2"/>
-        <w:rPr>
-          <w:rFonts w:ascii="Times New Roman" w:hAnsi="Times New Roman"/>
-        </w:rPr>
-      </w:pPr>
-      <w:bookmarkStart w:id="13" w:name="_Toc1798064938"/>
-      <w:r>
-        <w:rPr>
-          <w:rFonts w:hint="eastAsia" w:ascii="Times New Roman" w:hAnsi="Times New Roman"/>
-        </w:rPr>
-        <w:t>语言前端实现说明</w:t>
-      </w:r>
-      <w:bookmarkEnd w:id="13"/>
-    </w:p>
-    <w:p>
-      <w:pPr>
-        <w:pStyle w:val="4"/>
-        <w:rPr>
-          <w:rFonts w:ascii="Times New Roman" w:hAnsi="Times New Roman"/>
-        </w:rPr>
-      </w:pPr>
-      <w:bookmarkStart w:id="14" w:name="_Toc1226085701"/>
-      <w:r>
-        <w:rPr>
-          <w:rFonts w:hint="eastAsia" w:ascii="Times New Roman" w:hAnsi="Times New Roman"/>
-        </w:rPr>
-        <w:t>不限定语言解析器</w:t>
-      </w:r>
-      <w:bookmarkEnd w:id="14"/>
-    </w:p>
-    <w:p>
-      <w:pPr>
-        <w:ind w:firstLine="420"/>
-        <w:rPr>
-          <w:rFonts w:ascii="Times New Roman" w:hAnsi="Times New Roman"/>
-        </w:rPr>
-      </w:pPr>
-      <w:r>
-        <w:rPr>
-          <w:rFonts w:hint="eastAsia" w:ascii="Times New Roman" w:hAnsi="Times New Roman"/>
-        </w:rPr>
-        <w:t>Depends从架构上不限定语言前端解析的实现方式。不同的语言可以选择最合适的语言解析方法，例如Antlr、Eclipse CDT、JRuby等。</w:t>
-      </w:r>
-    </w:p>
-    <w:p>
-      <w:pPr>
-        <w:rPr>
-          <w:rFonts w:ascii="Times New Roman" w:hAnsi="Times New Roman"/>
-        </w:rPr>
-      </w:pPr>
-    </w:p>
-    <w:p>
-      <w:pPr>
-        <w:pStyle w:val="4"/>
-        <w:rPr>
-          <w:rFonts w:ascii="Times New Roman" w:hAnsi="Times New Roman"/>
-        </w:rPr>
-      </w:pPr>
-      <w:bookmarkStart w:id="15" w:name="_Toc1214289655"/>
-      <w:r>
-        <w:rPr>
-          <w:rFonts w:hint="eastAsia" w:ascii="Times New Roman" w:hAnsi="Times New Roman"/>
-        </w:rPr>
-        <w:t>语言前端的职责</w:t>
-      </w:r>
-      <w:bookmarkEnd w:id="15"/>
-    </w:p>
-    <w:p>
-      <w:pPr>
-        <w:rPr>
-          <w:rFonts w:ascii="Times New Roman" w:hAnsi="Times New Roman"/>
-        </w:rPr>
-      </w:pPr>
-      <w:r>
-        <w:rPr>
-          <w:rFonts w:hint="eastAsia" w:ascii="Times New Roman" w:hAnsi="Times New Roman"/>
-        </w:rPr>
-        <w:t>语言前端分析需要实现的功能是：</w:t>
+        <w:ind w:firstLine="420" w:firstLineChars="0"/>
+        <w:rPr>
+          <w:rFonts w:hint="default" w:ascii="Times New Roman" w:hAnsi="Times New Roman"/>
+        </w:rPr>
+      </w:pPr>
+      <w:r>
+        <w:rPr>
+          <w:rFonts w:hint="default" w:ascii="Times New Roman" w:hAnsi="Times New Roman"/>
+        </w:rPr>
+        <w:t>在动态类型语言及弱类型语言中，变量的类型没有声明类型，仅可依据表达式的上下文对类型进行推导。</w:t>
+      </w:r>
+    </w:p>
+    <w:p>
+      <w:pPr>
+        <w:ind w:firstLine="420" w:firstLineChars="0"/>
+        <w:rPr>
+          <w:rFonts w:hint="default" w:ascii="Times New Roman" w:hAnsi="Times New Roman"/>
+        </w:rPr>
+      </w:pPr>
+      <w:r>
+        <w:rPr>
+          <w:rFonts w:hint="default" w:ascii="Times New Roman" w:hAnsi="Times New Roman"/>
+        </w:rPr>
+        <w:t>有几个典型的分类：</w:t>
+      </w:r>
+    </w:p>
+    <w:p>
+      <w:pPr>
+        <w:ind w:firstLine="420" w:firstLineChars="0"/>
+        <w:rPr>
+          <w:rFonts w:hint="default" w:ascii="Times New Roman" w:hAnsi="Times New Roman"/>
+        </w:rPr>
+      </w:pPr>
+      <w:r>
+        <w:rPr>
+          <w:rFonts w:hint="default" w:ascii="Times New Roman" w:hAnsi="Times New Roman"/>
+        </w:rPr>
+        <w:t>1, 被显式New出来的变量</w:t>
+      </w:r>
+    </w:p>
+    <w:p>
+      <w:pPr>
+        <w:ind w:firstLine="420" w:firstLineChars="0"/>
+        <w:rPr>
+          <w:rFonts w:hint="default" w:ascii="Times New Roman" w:hAnsi="Times New Roman"/>
+        </w:rPr>
+      </w:pPr>
+      <w:r>
+        <w:rPr>
+          <w:rFonts w:hint="default" w:ascii="Times New Roman" w:hAnsi="Times New Roman"/>
+        </w:rPr>
+        <w:t>2, 被从其他表达式赋值的变量</w:t>
+      </w:r>
+    </w:p>
+    <w:p>
+      <w:pPr>
+        <w:ind w:firstLine="420" w:firstLineChars="0"/>
+        <w:rPr>
+          <w:rFonts w:hint="default" w:ascii="Times New Roman" w:hAnsi="Times New Roman"/>
+        </w:rPr>
+      </w:pPr>
+      <w:r>
+        <w:rPr>
+          <w:rFonts w:hint="default" w:ascii="Times New Roman" w:hAnsi="Times New Roman"/>
+        </w:rPr>
+        <w:t>3, 在当前范围内（如函数参数）无法确定，但是包含使用信息的情况。</w:t>
+      </w:r>
+    </w:p>
+    <w:p>
+      <w:pPr>
+        <w:ind w:firstLine="420" w:firstLineChars="0"/>
+        <w:rPr>
+          <w:rFonts w:hint="eastAsia" w:ascii="Times New Roman" w:hAnsi="Times New Roman"/>
+        </w:rPr>
+      </w:pPr>
+    </w:p>
+    <w:p>
+      <w:pPr>
+        <w:ind w:firstLine="420" w:firstLineChars="0"/>
+        <w:rPr>
+          <w:rFonts w:hint="default" w:ascii="Times New Roman" w:hAnsi="Times New Roman"/>
+        </w:rPr>
+      </w:pPr>
+      <w:r>
+        <w:rPr>
+          <w:rFonts w:hint="default" w:ascii="Times New Roman" w:hAnsi="Times New Roman"/>
+        </w:rPr>
+        <w:t>Depends分别针对不同的情况进行对象类型的推导。</w:t>
+      </w:r>
+    </w:p>
+    <w:p>
+      <w:pPr>
+        <w:ind w:firstLine="420" w:firstLineChars="0"/>
+        <w:rPr>
+          <w:rFonts w:hint="default" w:ascii="Times New Roman" w:hAnsi="Times New Roman"/>
+        </w:rPr>
+      </w:pPr>
+      <w:r>
+        <w:rPr>
+          <w:rFonts w:hint="default" w:ascii="Times New Roman" w:hAnsi="Times New Roman"/>
+        </w:rPr>
+        <w:t>情形１最为简单，直接使用该类型即可。</w:t>
+      </w:r>
+    </w:p>
+    <w:p>
+      <w:pPr>
+        <w:ind w:firstLine="420" w:firstLineChars="0"/>
+        <w:rPr>
+          <w:rFonts w:hint="default" w:ascii="Times New Roman" w:hAnsi="Times New Roman"/>
+        </w:rPr>
+      </w:pPr>
+      <w:r>
+        <w:rPr>
+          <w:rFonts w:hint="default" w:ascii="Times New Roman" w:hAnsi="Times New Roman"/>
+        </w:rPr>
+        <w:t>情形２和强类型语言并无区别，关键是涉及到计算的顺序。</w:t>
+      </w:r>
+    </w:p>
+    <w:p>
+      <w:pPr>
+        <w:ind w:firstLine="420" w:firstLineChars="0"/>
+        <w:rPr>
+          <w:rFonts w:hint="default" w:ascii="Times New Roman" w:hAnsi="Times New Roman"/>
+        </w:rPr>
+      </w:pPr>
+      <w:r>
+        <w:rPr>
+          <w:rFonts w:hint="default" w:ascii="Times New Roman" w:hAnsi="Times New Roman"/>
+        </w:rPr>
+        <w:t>情形３事实上由于DuckType特性的存在，没有办法精确计算，但是根据调用情况，可以获得可能的类型的范围。</w:t>
+      </w:r>
+    </w:p>
+    <w:p>
+      <w:pPr>
+        <w:ind w:firstLine="420" w:firstLineChars="0"/>
+        <w:rPr>
+          <w:rFonts w:hint="default" w:ascii="Times New Roman" w:hAnsi="Times New Roman"/>
+        </w:rPr>
+      </w:pPr>
+      <w:r>
+        <w:rPr>
+          <w:rFonts w:hint="default" w:ascii="Times New Roman" w:hAnsi="Times New Roman"/>
+        </w:rPr>
+        <w:t>具体算法如下：</w:t>
       </w:r>
     </w:p>
     <w:p>
@@ -3237,15 +3129,17 @@
           <w:ilvl w:val="0"/>
           <w:numId w:val="2"/>
         </w:numPr>
-        <w:rPr>
-          <w:rFonts w:ascii="Times New Roman" w:hAnsi="Times New Roman"/>
-        </w:rPr>
-      </w:pPr>
-      <w:r>
-        <w:rPr>
-          <w:rFonts w:hint="eastAsia" w:ascii="Times New Roman" w:hAnsi="Times New Roman"/>
-        </w:rPr>
-        <w:t>解析所有关心的代码实体</w:t>
+        <w:spacing w:line="240" w:lineRule="auto"/>
+        <w:ind w:firstLine="420" w:firstLineChars="0"/>
+        <w:rPr>
+          <w:rFonts w:hint="default" w:ascii="Times New Roman" w:hAnsi="Times New Roman"/>
+        </w:rPr>
+      </w:pPr>
+      <w:r>
+        <w:rPr>
+          <w:rFonts w:hint="default" w:ascii="Times New Roman" w:hAnsi="Times New Roman"/>
+        </w:rPr>
+        <w:t>收集所有和该变量相关的使用信息（即本变量作为receiver的函数调用，以及变量访问）。去除那些不具备识别特征的调用，例如.class, to_s（以ruby为例）这类调用。</w:t>
       </w:r>
     </w:p>
     <w:p>
@@ -3254,6 +3148,414 @@
           <w:ilvl w:val="0"/>
           <w:numId w:val="2"/>
         </w:numPr>
+        <w:ind w:firstLine="420" w:firstLineChars="0"/>
+        <w:rPr>
+          <w:rFonts w:hint="default" w:ascii="Times New Roman" w:hAnsi="Times New Roman"/>
+        </w:rPr>
+      </w:pPr>
+      <w:r>
+        <w:rPr>
+          <w:rFonts w:hint="default" w:ascii="Times New Roman" w:hAnsi="Times New Roman"/>
+        </w:rPr>
+        <w:t>在该变量调用之前的所有可见范围（结合编译单元之间的include情况）内，检索所有能够匹配该使用情况的变量（对“面向对象”语言如ruby)和类型（对面向类型的“面向对象语言”）。</w:t>
+      </w:r>
+    </w:p>
+    <w:p>
+      <w:pPr>
+        <w:numPr>
+          <w:ilvl w:val="0"/>
+          <w:numId w:val="2"/>
+        </w:numPr>
+        <w:ind w:firstLine="420" w:firstLineChars="0"/>
+        <w:rPr>
+          <w:rFonts w:hint="default" w:ascii="Times New Roman" w:hAnsi="Times New Roman"/>
+        </w:rPr>
+      </w:pPr>
+      <w:r>
+        <w:rPr>
+          <w:rFonts w:hint="default" w:ascii="Times New Roman" w:hAnsi="Times New Roman"/>
+        </w:rPr>
+        <w:t>把这些类型列为</w:t>
+      </w:r>
+      <w:r>
+        <w:rPr>
+          <w:rFonts w:hint="default" w:ascii="Times New Roman" w:hAnsi="Times New Roman"/>
+        </w:rPr>
+        <w:t>候选项</w:t>
+      </w:r>
+      <w:r>
+        <w:rPr>
+          <w:rFonts w:hint="default" w:ascii="Times New Roman" w:hAnsi="Times New Roman"/>
+        </w:rPr>
+        <w:t>。</w:t>
+      </w:r>
+    </w:p>
+    <w:p>
+      <w:pPr>
+        <w:numPr>
+          <w:ilvl w:val="0"/>
+          <w:numId w:val="2"/>
+        </w:numPr>
+        <w:ind w:firstLine="420" w:firstLineChars="0"/>
+        <w:rPr>
+          <w:rFonts w:hint="default" w:ascii="Times New Roman" w:hAnsi="Times New Roman"/>
+        </w:rPr>
+      </w:pPr>
+      <w:r>
+        <w:rPr>
+          <w:rFonts w:hint="default" w:ascii="Times New Roman" w:hAnsi="Times New Roman"/>
+        </w:rPr>
+        <w:t>继续跟踪这些候选类型信息，在后续调用中（例如连续函数调用a.foo().bar()，如果发现路径不通，则从候选类型集中移除该候选类型。</w:t>
+      </w:r>
+    </w:p>
+    <w:p>
+      <w:pPr>
+        <w:numPr>
+          <w:ilvl w:val="0"/>
+          <w:numId w:val="2"/>
+        </w:numPr>
+        <w:ind w:firstLine="420" w:firstLineChars="0"/>
+        <w:rPr>
+          <w:rFonts w:hint="default" w:ascii="Times New Roman" w:hAnsi="Times New Roman"/>
+        </w:rPr>
+      </w:pPr>
+      <w:r>
+        <w:rPr>
+          <w:rFonts w:hint="default" w:ascii="Times New Roman" w:hAnsi="Times New Roman"/>
+        </w:rPr>
+        <w:t>可以根据命名情况对候选集合的类型信息进行进一步猜测，以提高精确率。</w:t>
+      </w:r>
+    </w:p>
+    <w:p>
+      <w:pPr>
+        <w:numPr>
+          <w:ilvl w:val="0"/>
+          <w:numId w:val="2"/>
+        </w:numPr>
+        <w:ind w:firstLine="420" w:firstLineChars="0"/>
+        <w:rPr>
+          <w:rFonts w:hint="default" w:ascii="Times New Roman" w:hAnsi="Times New Roman"/>
+        </w:rPr>
+      </w:pPr>
+      <w:r>
+        <w:rPr>
+          <w:rFonts w:hint="default" w:ascii="Times New Roman" w:hAnsi="Times New Roman"/>
+        </w:rPr>
+        <w:t>候选类型可以结合调用情况、在全局中的出现情况、命名信息等，用一个概率来表示该类型在实际调用中发生的可能性。</w:t>
+      </w:r>
+    </w:p>
+    <w:p>
+      <w:pPr>
+        <w:rPr>
+          <w:rFonts w:ascii="Times New Roman" w:hAnsi="Times New Roman"/>
+        </w:rPr>
+      </w:pPr>
+      <w:r>
+        <w:rPr>
+          <w:rFonts w:ascii="Times New Roman" w:hAnsi="Times New Roman"/>
+        </w:rPr>
+        <w:t xml:space="preserve">    当前版本实现了第1-3步，第4步及第5步暂时未实现，留待后续版本进一步扩充。</w:t>
+      </w:r>
+    </w:p>
+    <w:p>
+      <w:pPr>
+        <w:rPr>
+          <w:rFonts w:ascii="Times New Roman" w:hAnsi="Times New Roman"/>
+        </w:rPr>
+      </w:pPr>
+    </w:p>
+    <w:p>
+      <w:pPr>
+        <w:ind w:firstLine="420"/>
+        <w:rPr>
+          <w:rFonts w:ascii="Times New Roman" w:hAnsi="Times New Roman"/>
+        </w:rPr>
+      </w:pPr>
+      <w:r>
+        <w:rPr>
+          <w:rFonts w:ascii="Times New Roman" w:hAnsi="Times New Roman"/>
+        </w:rPr>
+        <w:t>由于动态类型语言的实际类型取决于表达式的值，应尽量早的对表达式进行求值（</w:t>
+      </w:r>
+      <w:r>
+        <w:rPr>
+          <w:rFonts w:ascii="Times New Roman" w:hAnsi="Times New Roman"/>
+        </w:rPr>
+        <w:t>Eager模式</w:t>
+      </w:r>
+      <w:r>
+        <w:rPr>
+          <w:rFonts w:ascii="Times New Roman" w:hAnsi="Times New Roman"/>
+        </w:rPr>
+        <w:t>），因此在depends中，当前以编译单元为单位对表达式进行解析，在每个函数中，以表达式出现的顺序对其进行解析。这种方式能够满足多数场景，但是仍然不够精细，例如前一个函数的变量类型来自于后面一个函数的返回值的情况。上述约束将在后续版本进一步精化。</w:t>
+      </w:r>
+    </w:p>
+    <w:p>
+      <w:pPr>
+        <w:ind w:firstLine="420"/>
+        <w:rPr>
+          <w:rFonts w:ascii="Times New Roman" w:hAnsi="Times New Roman"/>
+        </w:rPr>
+      </w:pPr>
+      <w:r>
+        <w:rPr>
+          <w:rFonts w:ascii="Times New Roman" w:hAnsi="Times New Roman"/>
+        </w:rPr>
+        <w:t>同时，对于静态类型/强类型语言，Eager模式求值并不是一个必须的行为。恰恰相反的是，在某些语言中，对于编译单元出现的顺序无法预先确定（例如Java），这类语言则设定为Lazy模式的求值，即在最终阶段统一对表达式进行计算。</w:t>
+      </w:r>
+    </w:p>
+    <w:p>
+      <w:pPr>
+        <w:ind w:firstLine="420"/>
+        <w:rPr>
+          <w:rFonts w:ascii="Times New Roman" w:hAnsi="Times New Roman"/>
+        </w:rPr>
+      </w:pPr>
+      <w:r>
+        <w:rPr>
+          <w:rFonts w:ascii="Times New Roman" w:hAnsi="Times New Roman"/>
+        </w:rPr>
+        <w:t>Depends的Inferer类包含了上述两种情况的控制。在</w:t>
+      </w:r>
+      <w:r>
+        <w:rPr>
+          <w:rFonts w:ascii="Times New Roman" w:hAnsi="Times New Roman"/>
+        </w:rPr>
+        <w:t>静态类型</w:t>
+      </w:r>
+      <w:r>
+        <w:rPr>
+          <w:rFonts w:ascii="Times New Roman" w:hAnsi="Times New Roman"/>
+        </w:rPr>
+        <w:t>语言中，设定Inferer为Lazy模式，而在动态类型语言中，设定其为Eager。</w:t>
+      </w:r>
+    </w:p>
+    <w:p>
+      <w:pPr>
+        <w:pStyle w:val="4"/>
+        <w:rPr>
+          <w:rFonts w:hint="eastAsia" w:ascii="Times New Roman" w:hAnsi="Times New Roman"/>
+        </w:rPr>
+      </w:pPr>
+      <w:bookmarkStart w:id="13" w:name="_Toc2134829308"/>
+      <w:r>
+        <w:rPr>
+          <w:rFonts w:hint="default" w:ascii="Times New Roman" w:hAnsi="Times New Roman"/>
+          <w:lang w:eastAsia="zh-CN"/>
+        </w:rPr>
+        <w:t>实现的限制</w:t>
+      </w:r>
+      <w:bookmarkEnd w:id="13"/>
+    </w:p>
+    <w:p>
+      <w:pPr>
+        <w:ind w:firstLine="420"/>
+        <w:rPr>
+          <w:rFonts w:ascii="Times New Roman" w:hAnsi="Times New Roman"/>
+        </w:rPr>
+      </w:pPr>
+      <w:r>
+        <w:rPr>
+          <w:rFonts w:ascii="Times New Roman" w:hAnsi="Times New Roman"/>
+        </w:rPr>
+        <w:t>Depends当前已知的有待实现的功能和改进点如下：</w:t>
+      </w:r>
+    </w:p>
+    <w:p>
+      <w:pPr>
+        <w:numPr>
+          <w:ilvl w:val="0"/>
+          <w:numId w:val="3"/>
+        </w:numPr>
+        <w:ind w:firstLine="420"/>
+        <w:rPr>
+          <w:rFonts w:ascii="Times New Roman" w:hAnsi="Times New Roman"/>
+        </w:rPr>
+      </w:pPr>
+      <w:r>
+        <w:rPr>
+          <w:rFonts w:ascii="Times New Roman" w:hAnsi="Times New Roman"/>
+        </w:rPr>
+        <w:t>函数重载：目前已经能够收集到函数重载的信息，但是并未根据调用情况对精确的函数调用进行判断。后续版本应该加入调用参数的个数和类型以实现精确的分析。</w:t>
+      </w:r>
+    </w:p>
+    <w:p>
+      <w:pPr>
+        <w:numPr>
+          <w:ilvl w:val="0"/>
+          <w:numId w:val="3"/>
+        </w:numPr>
+        <w:ind w:firstLine="420"/>
+        <w:rPr>
+          <w:rFonts w:ascii="Times New Roman" w:hAnsi="Times New Roman"/>
+        </w:rPr>
+      </w:pPr>
+      <w:r>
+        <w:rPr>
+          <w:rFonts w:ascii="Times New Roman" w:hAnsi="Times New Roman"/>
+        </w:rPr>
+        <w:t>前述的表达式求值顺序的改进。</w:t>
+      </w:r>
+    </w:p>
+    <w:p>
+      <w:pPr>
+        <w:numPr>
+          <w:ilvl w:val="0"/>
+          <w:numId w:val="3"/>
+        </w:numPr>
+        <w:ind w:firstLine="420"/>
+        <w:rPr>
+          <w:rFonts w:ascii="Times New Roman" w:hAnsi="Times New Roman"/>
+        </w:rPr>
+      </w:pPr>
+      <w:r>
+        <w:rPr>
+          <w:rFonts w:ascii="Times New Roman" w:hAnsi="Times New Roman"/>
+        </w:rPr>
+        <w:t>函数内的Block级别的局部变量和Block外的变量名称相同且类型不同的情况。Depends已经预留了Block的概念模型，待后续版本进行实现。</w:t>
+      </w:r>
+    </w:p>
+    <w:p>
+      <w:pPr>
+        <w:numPr>
+          <w:ilvl w:val="0"/>
+          <w:numId w:val="3"/>
+        </w:numPr>
+        <w:ind w:firstLine="420"/>
+        <w:rPr>
+          <w:rFonts w:ascii="Times New Roman" w:hAnsi="Times New Roman"/>
+        </w:rPr>
+      </w:pPr>
+      <w:r>
+        <w:rPr>
+          <w:rFonts w:ascii="Times New Roman" w:hAnsi="Times New Roman"/>
+        </w:rPr>
+        <w:t>Inferer的重构和精化。目前的Inferer可以实现所需的功能，但是在结构上尚未达到最优，需进一步改进。</w:t>
+      </w:r>
+    </w:p>
+    <w:p>
+      <w:pPr>
+        <w:numPr>
+          <w:ilvl w:val="0"/>
+          <w:numId w:val="3"/>
+        </w:numPr>
+        <w:ind w:firstLine="420"/>
+        <w:rPr>
+          <w:rFonts w:ascii="Times New Roman" w:hAnsi="Times New Roman"/>
+        </w:rPr>
+      </w:pPr>
+      <w:r>
+        <w:rPr>
+          <w:rFonts w:ascii="Times New Roman" w:hAnsi="Times New Roman"/>
+        </w:rPr>
+        <w:t>Java的包和文件关系的重构。</w:t>
+      </w:r>
+    </w:p>
+    <w:p>
+      <w:pPr>
+        <w:pStyle w:val="2"/>
+        <w:rPr>
+          <w:rFonts w:ascii="Times New Roman" w:hAnsi="Times New Roman"/>
+        </w:rPr>
+      </w:pPr>
+      <w:bookmarkStart w:id="14" w:name="_Toc514985532"/>
+      <w:r>
+        <w:rPr>
+          <w:rFonts w:hint="eastAsia" w:ascii="Times New Roman" w:hAnsi="Times New Roman"/>
+        </w:rPr>
+        <w:t>语言前端实现说明</w:t>
+      </w:r>
+      <w:bookmarkEnd w:id="14"/>
+    </w:p>
+    <w:p>
+      <w:pPr>
+        <w:pStyle w:val="4"/>
+        <w:rPr>
+          <w:rFonts w:ascii="Times New Roman" w:hAnsi="Times New Roman"/>
+        </w:rPr>
+      </w:pPr>
+      <w:bookmarkStart w:id="15" w:name="_Toc164970623"/>
+      <w:r>
+        <w:rPr>
+          <w:rFonts w:hint="eastAsia" w:ascii="Times New Roman" w:hAnsi="Times New Roman"/>
+        </w:rPr>
+        <w:t>不限定语言解析器</w:t>
+      </w:r>
+      <w:bookmarkEnd w:id="15"/>
+    </w:p>
+    <w:p>
+      <w:pPr>
+        <w:ind w:firstLine="420"/>
+        <w:rPr>
+          <w:rFonts w:ascii="Times New Roman" w:hAnsi="Times New Roman"/>
+        </w:rPr>
+      </w:pPr>
+      <w:r>
+        <w:rPr>
+          <w:rFonts w:hint="eastAsia" w:ascii="Times New Roman" w:hAnsi="Times New Roman"/>
+        </w:rPr>
+        <w:t>Depends从架构上不限定语言前端解析的实现方式。不同的语言可以选择最合适的语言解析方法，例如Antlr、Eclipse CDT、JRuby等。</w:t>
+      </w:r>
+    </w:p>
+    <w:p>
+      <w:pPr>
+        <w:rPr>
+          <w:rFonts w:ascii="Times New Roman" w:hAnsi="Times New Roman"/>
+        </w:rPr>
+      </w:pPr>
+    </w:p>
+    <w:p>
+      <w:pPr>
+        <w:pStyle w:val="4"/>
+        <w:rPr>
+          <w:rFonts w:ascii="Times New Roman" w:hAnsi="Times New Roman"/>
+        </w:rPr>
+      </w:pPr>
+      <w:bookmarkStart w:id="16" w:name="_Toc16071764"/>
+      <w:r>
+        <w:rPr>
+          <w:rFonts w:hint="eastAsia" w:ascii="Times New Roman" w:hAnsi="Times New Roman"/>
+        </w:rPr>
+        <w:t>语言前端的职责</w:t>
+      </w:r>
+      <w:bookmarkEnd w:id="16"/>
+    </w:p>
+    <w:p>
+      <w:pPr>
+        <w:rPr>
+          <w:rFonts w:ascii="Times New Roman" w:hAnsi="Times New Roman"/>
+        </w:rPr>
+      </w:pPr>
+      <w:r>
+        <w:rPr>
+          <w:rFonts w:hint="eastAsia" w:ascii="Times New Roman" w:hAnsi="Times New Roman"/>
+        </w:rPr>
+        <w:t>语言前端分析需要实现的功能是：</w:t>
+      </w:r>
+    </w:p>
+    <w:p>
+      <w:pPr>
+        <w:numPr>
+          <w:ilvl w:val="0"/>
+          <w:numId w:val="4"/>
+        </w:numPr>
+        <w:rPr>
+          <w:rFonts w:ascii="Times New Roman" w:hAnsi="Times New Roman"/>
+        </w:rPr>
+      </w:pPr>
+      <w:r>
+        <w:rPr>
+          <w:rFonts w:hint="eastAsia" w:ascii="Times New Roman" w:hAnsi="Times New Roman"/>
+        </w:rPr>
+        <w:t>解析所有关心的代码实体</w:t>
+      </w:r>
+    </w:p>
+    <w:p>
+      <w:pPr>
+        <w:numPr>
+          <w:ilvl w:val="0"/>
+          <w:numId w:val="4"/>
+        </w:numPr>
         <w:rPr>
           <w:rFonts w:ascii="Times New Roman" w:hAnsi="Times New Roman"/>
         </w:rPr>
@@ -3279,14 +3581,14 @@
           <w:rFonts w:ascii="Times New Roman" w:hAnsi="Times New Roman"/>
         </w:rPr>
       </w:pPr>
-      <w:bookmarkStart w:id="16" w:name="_Toc10196889"/>
+      <w:bookmarkStart w:id="17" w:name="_Toc887838354"/>
       <w:r>
         <w:rPr>
           <w:rFonts w:hint="eastAsia" w:ascii="Times New Roman" w:hAnsi="Times New Roman"/>
         </w:rPr>
         <w:t>HandlerContext</w:t>
       </w:r>
-      <w:bookmarkEnd w:id="16"/>
+      <w:bookmarkEnd w:id="17"/>
     </w:p>
     <w:p>
       <w:pPr>
@@ -3565,10 +3867,43 @@
       </w:rPr>
     </w:lvl>
   </w:abstractNum>
+  <w:abstractNum w:abstractNumId="2">
+    <w:nsid w:val="B7FE9100"/>
+    <w:multiLevelType w:val="singleLevel"/>
+    <w:tmpl w:val="B7FE9100"/>
+    <w:lvl w:ilvl="0" w:tentative="0">
+      <w:start w:val="1"/>
+      <w:numFmt w:val="decimalFullWidth"/>
+      <w:suff w:val="nothing"/>
+      <w:lvlText w:val="%1，"/>
+      <w:lvlJc w:val="left"/>
+      <w:rPr>
+        <w:rFonts w:hint="eastAsia"/>
+      </w:rPr>
+    </w:lvl>
+  </w:abstractNum>
+  <w:abstractNum w:abstractNumId="3">
+    <w:nsid w:val="E73E69B0"/>
+    <w:multiLevelType w:val="singleLevel"/>
+    <w:tmpl w:val="E73E69B0"/>
+    <w:lvl w:ilvl="0" w:tentative="0">
+      <w:start w:val="1"/>
+      <w:numFmt w:val="decimal"/>
+      <w:suff w:val="space"/>
+      <w:lvlText w:val="%1."/>
+      <w:lvlJc w:val="left"/>
+    </w:lvl>
+  </w:abstractNum>
   <w:num w:numId="1">
     <w:abstractNumId w:val="1"/>
   </w:num>
   <w:num w:numId="2">
+    <w:abstractNumId w:val="2"/>
+  </w:num>
+  <w:num w:numId="3">
+    <w:abstractNumId w:val="3"/>
+  </w:num>
+  <w:num w:numId="4">
     <w:abstractNumId w:val="0"/>
   </w:num>
 </w:numbering>

</xml_diff>